<commit_message>
Add plastic cards data and bug fixing
</commit_message>
<xml_diff>
--- a/res/reportsTemplates/balanceCheckTemp.docx
+++ b/res/reportsTemplates/balanceCheckTemp.docx
@@ -4,6 +4,9 @@
   <w:body>
     <w:p>
       <w:pPr>
+        <w:pBdr>
+          <w:bottom w:val="double" w:sz="6" w:space="1" w:color="auto"/>
+        </w:pBdr>
         <w:autoSpaceDE w:val="0"/>
         <w:autoSpaceDN w:val="0"/>
         <w:adjustRightInd w:val="0"/>
@@ -39,7 +42,6 @@
           <w:rFonts w:ascii="Consolas" w:hAnsi="Consolas" w:cs="Consolas"/>
           <w:sz w:val="28"/>
           <w:szCs w:val="20"/>
-          <w:lang w:val="ru-RU"/>
         </w:rPr>
       </w:pPr>
       <w:r>
@@ -49,7 +51,33 @@
           <w:szCs w:val="20"/>
           <w:lang w:val="ru-RU"/>
         </w:rPr>
-        <w:t>==============================================================</w:t>
+        <w:t xml:space="preserve">Чек № </w:t>
+      </w:r>
+      <w:r>
+        <w:rPr>
+          <w:rFonts w:ascii="Consolas" w:hAnsi="Consolas" w:cs="Consolas"/>
+          <w:sz w:val="28"/>
+          <w:szCs w:val="20"/>
+        </w:rPr>
+        <w:t>#{</w:t>
+      </w:r>
+      <w:proofErr w:type="spellStart"/>
+      <w:r>
+        <w:rPr>
+          <w:rFonts w:ascii="Consolas" w:hAnsi="Consolas" w:cs="Consolas"/>
+          <w:sz w:val="28"/>
+          <w:szCs w:val="20"/>
+        </w:rPr>
+        <w:t>checkNumber</w:t>
+      </w:r>
+      <w:proofErr w:type="spellEnd"/>
+      <w:r>
+        <w:rPr>
+          <w:rFonts w:ascii="Consolas" w:hAnsi="Consolas" w:cs="Consolas"/>
+          <w:sz w:val="28"/>
+          <w:szCs w:val="20"/>
+        </w:rPr>
+        <w:t>}</w:t>
       </w:r>
     </w:p>
     <w:p>
@@ -186,17 +214,58 @@
           <w:lang w:val="ru-RU"/>
         </w:rPr>
       </w:pPr>
-      <w:r>
-        <w:rPr>
-          <w:rFonts w:ascii="Consolas" w:hAnsi="Consolas" w:cs="Consolas"/>
-          <w:sz w:val="20"/>
-          <w:szCs w:val="20"/>
-          <w:lang w:val="ru-RU"/>
-        </w:rPr>
-        <w:t>========================================================================================</w:t>
-      </w:r>
     </w:p>
     <w:p>
+      <w:pPr>
+        <w:rPr>
+          <w:rFonts w:ascii="Consolas" w:hAnsi="Consolas" w:cs="Consolas"/>
+          <w:sz w:val="20"/>
+          <w:szCs w:val="20"/>
+        </w:rPr>
+      </w:pPr>
+      <w:r>
+        <w:rPr>
+          <w:rFonts w:ascii="Consolas" w:hAnsi="Consolas" w:cs="Consolas"/>
+          <w:sz w:val="20"/>
+          <w:szCs w:val="20"/>
+          <w:lang w:val="ru-RU"/>
+        </w:rPr>
+        <w:t xml:space="preserve">Дата </w:t>
+      </w:r>
+      <w:r>
+        <w:rPr>
+          <w:rFonts w:ascii="Consolas" w:hAnsi="Consolas" w:cs="Consolas"/>
+          <w:sz w:val="20"/>
+          <w:szCs w:val="20"/>
+        </w:rPr>
+        <w:t>#{date}</w:t>
+      </w:r>
+    </w:p>
+    <w:p>
+      <w:pPr>
+        <w:rPr>
+          <w:rFonts w:ascii="Consolas" w:hAnsi="Consolas" w:cs="Consolas"/>
+          <w:sz w:val="20"/>
+          <w:szCs w:val="20"/>
+          <w:lang w:val="ru-RU"/>
+        </w:rPr>
+      </w:pPr>
+      <w:r>
+        <w:rPr>
+          <w:rFonts w:ascii="Consolas" w:hAnsi="Consolas" w:cs="Consolas"/>
+          <w:sz w:val="20"/>
+          <w:szCs w:val="20"/>
+          <w:lang w:val="ru-RU"/>
+        </w:rPr>
+        <w:t>========================================================================================</w:t>
+      </w:r>
+    </w:p>
+    <w:p>
+      <w:pPr>
+        <w:rPr>
+          <w:lang w:val="ru-RU"/>
+        </w:rPr>
+      </w:pPr>
       <w:r>
         <w:rPr>
           <w:lang w:val="ru-RU"/>

</xml_diff>